<commit_message>
Updated Report and Test Results
Updated the project report to include much more content and added an excel file containing the user testing results.
</commit_message>
<xml_diff>
--- a/Final Report/References.docx
+++ b/Final Report/References.docx
@@ -695,8 +695,6 @@
       <w:r>
         <w:t>]</w:t>
       </w:r>
-      <w:bookmarkStart w:id="0" w:name="_GoBack"/>
-      <w:bookmarkEnd w:id="0"/>
     </w:p>
     <w:p>
       <w:r>
@@ -819,6 +817,42 @@
       </w:r>
     </w:p>
     <w:p/>
+    <w:p/>
+    <w:p>
+      <w:r>
+        <w:t xml:space="preserve">Richard Fine (2017) </w:t>
+      </w:r>
+      <w:proofErr w:type="spellStart"/>
+      <w:r>
+        <w:rPr>
+          <w:i/>
+        </w:rPr>
+        <w:t>UnityScript’s</w:t>
+      </w:r>
+      <w:proofErr w:type="spellEnd"/>
+      <w:r>
+        <w:rPr>
+          <w:i/>
+        </w:rPr>
+        <w:t xml:space="preserve"> long ride off into the sunset</w:t>
+      </w:r>
+      <w:r>
+        <w:t xml:space="preserve"> [blog]. 11 August. Available from </w:t>
+      </w:r>
+      <w:hyperlink r:id="rId9" w:history="1">
+        <w:r>
+          <w:rPr>
+            <w:rStyle w:val="Hyperlink"/>
+          </w:rPr>
+          <w:t>https://blogs.unity3d.com/2017/08/11/unityscripts-long-ride-off-into-the-sunset/</w:t>
+        </w:r>
+      </w:hyperlink>
+      <w:r>
+        <w:t xml:space="preserve"> [accessed 14 January 2017].</w:t>
+      </w:r>
+      <w:bookmarkStart w:id="0" w:name="_GoBack"/>
+      <w:bookmarkEnd w:id="0"/>
+    </w:p>
     <w:sectPr>
       <w:pgSz w:w="11906" w:h="16838"/>
       <w:pgMar w:top="1440" w:right="1440" w:bottom="1440" w:left="1440" w:header="708" w:footer="708" w:gutter="0"/>

</xml_diff>